<commit_message>
Big O subtask g
</commit_message>
<xml_diff>
--- a/BigO.docx
+++ b/BigO.docx
@@ -797,7 +797,41 @@
       </w:tr>
     </w:tbl>
     <w:p/>
-    <w:p/>
+    <w:p>
+      <w:pPr>
+        <w:pStyle w:val="Heading1"/>
+        <w:rPr>
+          <w:lang w:val="en-GB"/>
+        </w:rPr>
+      </w:pPr>
+      <w:r>
+        <w:rPr>
+          <w:lang w:val="en-GB"/>
+        </w:rPr>
+        <w:t xml:space="preserve">[3] Big-O Quiz </w:t>
+      </w:r>
+      <w:r>
+        <w:rPr>
+          <w:lang w:val="en-GB"/>
+        </w:rPr>
+        <w:t>p</w:t>
+      </w:r>
+      <w:r>
+        <w:rPr>
+          <w:lang w:val="en-GB"/>
+        </w:rPr>
+        <w:t>art II</w:t>
+      </w:r>
+    </w:p>
+    <w:p>
+      <w:pPr>
+        <w:rPr>
+          <w:lang w:val="en-GB"/>
+        </w:rPr>
+      </w:pPr>
+      <w:bookmarkStart w:id="0" w:name="_GoBack"/>
+      <w:bookmarkEnd w:id="0"/>
+    </w:p>
     <w:tbl>
       <w:tblPr>
         <w:tblStyle w:val="TableGrid"/>
@@ -1593,6 +1627,7 @@
               <w:rPr>
                 <w:sz w:val="32"/>
               </w:rPr>
+              <w:lastRenderedPageBreak/>
               <w:t>g</w:t>
             </w:r>
           </w:p>
@@ -1609,6 +1644,24 @@
                 <w:sz w:val="28"/>
               </w:rPr>
             </w:pPr>
+            <m:oMathPara>
+              <m:oMath>
+                <m:r>
+                  <w:rPr>
+                    <w:rFonts w:ascii="Cambria Math" w:hAnsi="Cambria Math"/>
+                    <w:sz w:val="28"/>
+                  </w:rPr>
+                  <m:t>n*m</m:t>
+                </m:r>
+                <m:r>
+                  <w:rPr>
+                    <w:rFonts w:ascii="Cambria Math" w:eastAsiaTheme="minorEastAsia" w:hAnsi="Cambria Math"/>
+                    <w:sz w:val="28"/>
+                  </w:rPr>
+                  <m:t>+n</m:t>
+                </m:r>
+              </m:oMath>
+            </m:oMathPara>
           </w:p>
         </w:tc>
         <w:tc>
@@ -1623,6 +1676,34 @@
                 <w:sz w:val="28"/>
               </w:rPr>
             </w:pPr>
+            <w:r>
+              <w:rPr>
+                <w:sz w:val="28"/>
+              </w:rPr>
+              <w:t>O</w:t>
+            </w:r>
+            <m:oMath>
+              <m:d>
+                <m:dPr>
+                  <m:ctrlPr>
+                    <w:rPr>
+                      <w:rFonts w:ascii="Cambria Math" w:hAnsi="Cambria Math"/>
+                      <w:i/>
+                      <w:sz w:val="28"/>
+                    </w:rPr>
+                  </m:ctrlPr>
+                </m:dPr>
+                <m:e>
+                  <m:r>
+                    <w:rPr>
+                      <w:rFonts w:ascii="Cambria Math" w:hAnsi="Cambria Math"/>
+                      <w:sz w:val="28"/>
+                    </w:rPr>
+                    <m:t>n*m</m:t>
+                  </m:r>
+                </m:e>
+              </m:d>
+            </m:oMath>
           </w:p>
         </w:tc>
       </w:tr>
@@ -1647,7 +1728,6 @@
               <w:rPr>
                 <w:sz w:val="32"/>
               </w:rPr>
-              <w:lastRenderedPageBreak/>
               <w:t>h</w:t>
             </w:r>
           </w:p>
@@ -2235,8 +2315,6 @@
             </m:oMath>
           </w:p>
         </w:tc>
-        <w:bookmarkStart w:id="0" w:name="_GoBack"/>
-        <w:bookmarkEnd w:id="0"/>
       </w:tr>
       <w:tr>
         <w:trPr>

</xml_diff>

<commit_message>
solved Bumped with dijkstra
</commit_message>
<xml_diff>
--- a/BigO.docx
+++ b/BigO.docx
@@ -829,8 +829,6 @@
           <w:lang w:val="en-GB"/>
         </w:rPr>
       </w:pPr>
-      <w:bookmarkStart w:id="0" w:name="_GoBack"/>
-      <w:bookmarkEnd w:id="0"/>
     </w:p>
     <w:tbl>
       <w:tblPr>
@@ -2975,19 +2973,11 @@
                 <w:sz w:val="32"/>
               </w:rPr>
             </w:pPr>
-            <w:commentRangeStart w:id="1"/>
             <w:r>
               <w:rPr>
                 <w:sz w:val="28"/>
               </w:rPr>
               <w:t>O</w:t>
-            </w:r>
-            <w:commentRangeEnd w:id="1"/>
-            <w:r>
-              <w:rPr>
-                <w:rStyle w:val="CommentReference"/>
-              </w:rPr>
-              <w:commentReference w:id="1"/>
             </w:r>
             <m:oMath>
               <m:d>
@@ -3028,11 +3018,20 @@
                         </w:rPr>
                         <m:t>n</m:t>
                       </m:r>
+                      <m:r>
+                        <w:rPr>
+                          <w:rFonts w:ascii="Cambria Math" w:hAnsi="Cambria Math"/>
+                          <w:sz w:val="28"/>
+                        </w:rPr>
+                        <m:t>-1</m:t>
+                      </m:r>
                     </m:sup>
                   </m:sSup>
                 </m:e>
               </m:d>
             </m:oMath>
+            <w:bookmarkStart w:id="0" w:name="_GoBack"/>
+            <w:bookmarkEnd w:id="0"/>
           </w:p>
         </w:tc>
       </w:tr>
@@ -3046,52 +3045,6 @@
     </w:sectPr>
   </w:body>
 </w:document>
-</file>
-
-<file path=word/comments.xml><?xml version="1.0" encoding="utf-8"?>
-<w:comments xmlns:wpc="http://schemas.microsoft.com/office/word/2010/wordprocessingCanvas" xmlns:cx="http://schemas.microsoft.com/office/drawing/2014/chartex" xmlns:cx1="http://schemas.microsoft.com/office/drawing/2015/9/8/chartex" xmlns:cx2="http://schemas.microsoft.com/office/drawing/2015/10/21/chartex" xmlns:cx3="http://schemas.microsoft.com/office/drawing/2016/5/9/chartex" xmlns:cx4="http://schemas.microsoft.com/office/drawing/2016/5/10/chartex" xmlns:cx5="http://schemas.microsoft.com/office/drawing/2016/5/11/chartex" xmlns:cx6="http://schemas.microsoft.com/office/drawing/2016/5/12/chartex" xmlns:cx7="http://schemas.microsoft.com/office/drawing/2016/5/13/chartex" xmlns:cx8="http://schemas.microsoft.com/office/drawing/2016/5/14/chartex" xmlns:mc="http://schemas.openxmlformats.org/markup-compatibility/2006" xmlns:aink="http://schemas.microsoft.com/office/drawing/2016/ink" xmlns:am3d="http://schemas.microsoft.com/office/drawing/2017/model3d" xmlns:o="urn:schemas-microsoft-com:office:office" xmlns:r="http://schemas.openxmlformats.org/officeDocument/2006/relationships" xmlns:m="http://schemas.openxmlformats.org/officeDocument/2006/math" xmlns:v="urn:schemas-microsoft-com:vml" xmlns:wp14="http://schemas.microsoft.com/office/word/2010/wordprocessingDrawing" xmlns:wp="http://schemas.openxmlformats.org/drawingml/2006/wordprocessingDrawing" xmlns:w10="urn:schemas-microsoft-com:office:word" xmlns:w="http://schemas.openxmlformats.org/wordprocessingml/2006/main" xmlns:w14="http://schemas.microsoft.com/office/word/2010/wordml" xmlns:w15="http://schemas.microsoft.com/office/word/2012/wordml" xmlns:w16cid="http://schemas.microsoft.com/office/word/2016/wordml/cid" xmlns:w16se="http://schemas.microsoft.com/office/word/2015/wordml/symex" xmlns:wpg="http://schemas.microsoft.com/office/word/2010/wordprocessingGroup" xmlns:wpi="http://schemas.microsoft.com/office/word/2010/wordprocessingInk" xmlns:wne="http://schemas.microsoft.com/office/word/2006/wordml" xmlns:wps="http://schemas.microsoft.com/office/word/2010/wordprocessingShape" mc:Ignorable="w14 w15 w16se w16cid wp14">
-  <w:comment w:id="1" w:author="Carl-flip" w:date="2018-11-01T11:34:00Z" w:initials="C">
-    <w:p>
-      <w:pPr>
-        <w:pStyle w:val="CommentText"/>
-      </w:pPr>
-      <w:r>
-        <w:rPr>
-          <w:rStyle w:val="CommentReference"/>
-        </w:rPr>
-        <w:annotationRef/>
-      </w:r>
-      <w:r>
-        <w:t>K^n-</w:t>
-      </w:r>
-      <w:proofErr w:type="gramStart"/>
-      <w:r>
-        <w:t>1 ???</w:t>
-      </w:r>
-      <w:proofErr w:type="gramEnd"/>
-    </w:p>
-  </w:comment>
-</w:comments>
-</file>
-
-<file path=word/commentsExtended.xml><?xml version="1.0" encoding="utf-8"?>
-<w15:commentsEx xmlns:wpc="http://schemas.microsoft.com/office/word/2010/wordprocessingCanvas" xmlns:cx="http://schemas.microsoft.com/office/drawing/2014/chartex" xmlns:cx1="http://schemas.microsoft.com/office/drawing/2015/9/8/chartex" xmlns:cx2="http://schemas.microsoft.com/office/drawing/2015/10/21/chartex" xmlns:cx3="http://schemas.microsoft.com/office/drawing/2016/5/9/chartex" xmlns:cx4="http://schemas.microsoft.com/office/drawing/2016/5/10/chartex" xmlns:cx5="http://schemas.microsoft.com/office/drawing/2016/5/11/chartex" xmlns:cx6="http://schemas.microsoft.com/office/drawing/2016/5/12/chartex" xmlns:cx7="http://schemas.microsoft.com/office/drawing/2016/5/13/chartex" xmlns:cx8="http://schemas.microsoft.com/office/drawing/2016/5/14/chartex" xmlns:mc="http://schemas.openxmlformats.org/markup-compatibility/2006" xmlns:aink="http://schemas.microsoft.com/office/drawing/2016/ink" xmlns:am3d="http://schemas.microsoft.com/office/drawing/2017/model3d" xmlns:o="urn:schemas-microsoft-com:office:office" xmlns:r="http://schemas.openxmlformats.org/officeDocument/2006/relationships" xmlns:m="http://schemas.openxmlformats.org/officeDocument/2006/math" xmlns:v="urn:schemas-microsoft-com:vml" xmlns:wp14="http://schemas.microsoft.com/office/word/2010/wordprocessingDrawing" xmlns:wp="http://schemas.openxmlformats.org/drawingml/2006/wordprocessingDrawing" xmlns:w10="urn:schemas-microsoft-com:office:word" xmlns:w="http://schemas.openxmlformats.org/wordprocessingml/2006/main" xmlns:w14="http://schemas.microsoft.com/office/word/2010/wordml" xmlns:w15="http://schemas.microsoft.com/office/word/2012/wordml" xmlns:w16cid="http://schemas.microsoft.com/office/word/2016/wordml/cid" xmlns:w16se="http://schemas.microsoft.com/office/word/2015/wordml/symex" xmlns:wpg="http://schemas.microsoft.com/office/word/2010/wordprocessingGroup" xmlns:wpi="http://schemas.microsoft.com/office/word/2010/wordprocessingInk" xmlns:wne="http://schemas.microsoft.com/office/word/2006/wordml" xmlns:wps="http://schemas.microsoft.com/office/word/2010/wordprocessingShape" mc:Ignorable="w14 w15 w16se w16cid wp14">
-  <w15:commentEx w15:paraId="59548076" w15:done="0"/>
-</w15:commentsEx>
-</file>
-
-<file path=word/commentsIds.xml><?xml version="1.0" encoding="utf-8"?>
-<w16cid:commentsIds xmlns:wpc="http://schemas.microsoft.com/office/word/2010/wordprocessingCanvas" xmlns:cx="http://schemas.microsoft.com/office/drawing/2014/chartex" xmlns:cx1="http://schemas.microsoft.com/office/drawing/2015/9/8/chartex" xmlns:cx2="http://schemas.microsoft.com/office/drawing/2015/10/21/chartex" xmlns:cx3="http://schemas.microsoft.com/office/drawing/2016/5/9/chartex" xmlns:cx4="http://schemas.microsoft.com/office/drawing/2016/5/10/chartex" xmlns:cx5="http://schemas.microsoft.com/office/drawing/2016/5/11/chartex" xmlns:cx6="http://schemas.microsoft.com/office/drawing/2016/5/12/chartex" xmlns:cx7="http://schemas.microsoft.com/office/drawing/2016/5/13/chartex" xmlns:cx8="http://schemas.microsoft.com/office/drawing/2016/5/14/chartex" xmlns:mc="http://schemas.openxmlformats.org/markup-compatibility/2006" xmlns:aink="http://schemas.microsoft.com/office/drawing/2016/ink" xmlns:am3d="http://schemas.microsoft.com/office/drawing/2017/model3d" xmlns:o="urn:schemas-microsoft-com:office:office" xmlns:r="http://schemas.openxmlformats.org/officeDocument/2006/relationships" xmlns:m="http://schemas.openxmlformats.org/officeDocument/2006/math" xmlns:v="urn:schemas-microsoft-com:vml" xmlns:wp14="http://schemas.microsoft.com/office/word/2010/wordprocessingDrawing" xmlns:wp="http://schemas.openxmlformats.org/drawingml/2006/wordprocessingDrawing" xmlns:w10="urn:schemas-microsoft-com:office:word" xmlns:w="http://schemas.openxmlformats.org/wordprocessingml/2006/main" xmlns:w14="http://schemas.microsoft.com/office/word/2010/wordml" xmlns:w15="http://schemas.microsoft.com/office/word/2012/wordml" xmlns:w16cid="http://schemas.microsoft.com/office/word/2016/wordml/cid" xmlns:w16se="http://schemas.microsoft.com/office/word/2015/wordml/symex" xmlns:wpg="http://schemas.microsoft.com/office/word/2010/wordprocessingGroup" xmlns:wpi="http://schemas.microsoft.com/office/word/2010/wordprocessingInk" xmlns:wne="http://schemas.microsoft.com/office/word/2006/wordml" xmlns:wps="http://schemas.microsoft.com/office/word/2010/wordprocessingShape" mc:Ignorable="w14 w15 w16se w16cid wp14">
-  <w16cid:commentId w16cid:paraId="59548076" w16cid:durableId="1F856332"/>
-</w16cid:commentsIds>
-</file>
-
-<file path=word/people.xml><?xml version="1.0" encoding="utf-8"?>
-<w15:people xmlns:wpc="http://schemas.microsoft.com/office/word/2010/wordprocessingCanvas" xmlns:cx="http://schemas.microsoft.com/office/drawing/2014/chartex" xmlns:cx1="http://schemas.microsoft.com/office/drawing/2015/9/8/chartex" xmlns:cx2="http://schemas.microsoft.com/office/drawing/2015/10/21/chartex" xmlns:cx3="http://schemas.microsoft.com/office/drawing/2016/5/9/chartex" xmlns:cx4="http://schemas.microsoft.com/office/drawing/2016/5/10/chartex" xmlns:cx5="http://schemas.microsoft.com/office/drawing/2016/5/11/chartex" xmlns:cx6="http://schemas.microsoft.com/office/drawing/2016/5/12/chartex" xmlns:cx7="http://schemas.microsoft.com/office/drawing/2016/5/13/chartex" xmlns:cx8="http://schemas.microsoft.com/office/drawing/2016/5/14/chartex" xmlns:mc="http://schemas.openxmlformats.org/markup-compatibility/2006" xmlns:aink="http://schemas.microsoft.com/office/drawing/2016/ink" xmlns:am3d="http://schemas.microsoft.com/office/drawing/2017/model3d" xmlns:o="urn:schemas-microsoft-com:office:office" xmlns:r="http://schemas.openxmlformats.org/officeDocument/2006/relationships" xmlns:m="http://schemas.openxmlformats.org/officeDocument/2006/math" xmlns:v="urn:schemas-microsoft-com:vml" xmlns:wp14="http://schemas.microsoft.com/office/word/2010/wordprocessingDrawing" xmlns:wp="http://schemas.openxmlformats.org/drawingml/2006/wordprocessingDrawing" xmlns:w10="urn:schemas-microsoft-com:office:word" xmlns:w="http://schemas.openxmlformats.org/wordprocessingml/2006/main" xmlns:w14="http://schemas.microsoft.com/office/word/2010/wordml" xmlns:w15="http://schemas.microsoft.com/office/word/2012/wordml" xmlns:w16cid="http://schemas.microsoft.com/office/word/2016/wordml/cid" xmlns:w16se="http://schemas.microsoft.com/office/word/2015/wordml/symex" xmlns:wpg="http://schemas.microsoft.com/office/word/2010/wordprocessingGroup" xmlns:wpi="http://schemas.microsoft.com/office/word/2010/wordprocessingInk" xmlns:wne="http://schemas.microsoft.com/office/word/2006/wordml" xmlns:wps="http://schemas.microsoft.com/office/word/2010/wordprocessingShape" mc:Ignorable="w14 w15 w16se w16cid wp14">
-  <w15:person w15:author="Carl-flip">
-    <w15:presenceInfo w15:providerId="None" w15:userId="Carl-flip"/>
-  </w15:person>
-</w15:people>
 </file>
 
 <file path=word/styles.xml><?xml version="1.0" encoding="utf-8"?>

</xml_diff>